<commit_message>
feat: supposed to be finish
</commit_message>
<xml_diff>
--- a/src/template/FORM.docx
+++ b/src/template/FORM.docx
@@ -322,7 +322,7 @@
               </wp:anchor>
             </w:drawing>
           </mc:Choice>
-          <mc:Fallback xmlns:w16du="http://schemas.microsoft.com/office/word/2023/wordml/word16du" xmlns:w16sdtfl="http://schemas.microsoft.com/office/word/2024/wordml/sdtformatlock">
+          <mc:Fallback xmlns:w16sdtfl="http://schemas.microsoft.com/office/word/2024/wordml/sdtformatlock" xmlns:w16du="http://schemas.microsoft.com/office/word/2023/wordml/word16du">
             <w:pict>
               <v:line w14:anchorId="0586ABD4" id="Straight Connector 4" o:spid="_x0000_s1026" style="position:absolute;z-index:251660288;visibility:visible;mso-wrap-style:square;mso-width-percent:0;mso-height-percent:0;mso-wrap-distance-left:9pt;mso-wrap-distance-top:0;mso-wrap-distance-right:9pt;mso-wrap-distance-bottom:0;mso-position-horizontal:absolute;mso-position-horizontal-relative:text;mso-position-vertical:absolute;mso-position-vertical-relative:text;mso-width-percent:0;mso-height-percent:0;mso-width-relative:margin;mso-height-relative:margin" from="-.55pt,4.4pt" to="499.25pt,4.4pt" o:gfxdata="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" strokecolor="black [3200]" strokeweight="1.5pt">
                 <v:stroke joinstyle="miter"/>
@@ -593,7 +593,7 @@
               <w:rPr>
                 <w:lang w:val="pt-BR"/>
               </w:rPr>
-              <w:t>KP &amp; TI</w:t>
+              <w:t>{nama_bagian}</w:t>
             </w:r>
           </w:p>
         </w:tc>
@@ -1130,23 +1130,7 @@
               </w:rPr>
             </w:pPr>
             <w:r>
-              <w:t xml:space="preserve">Andi </w:t>
-            </w:r>
-            <w:proofErr w:type="spellStart"/>
-            <w:r>
-              <w:t>Nurhasbi</w:t>
-            </w:r>
-            <w:proofErr w:type="spellEnd"/>
-            <w:r>
-              <w:t xml:space="preserve"> </w:t>
-            </w:r>
-            <w:proofErr w:type="spellStart"/>
-            <w:r>
-              <w:t>Alauddin</w:t>
-            </w:r>
-            <w:proofErr w:type="spellEnd"/>
-            <w:r>
-              <w:t>, S.E., M.H.</w:t>
+              <w:t>Andi Nurhasbi Alauddin, S.E., M.H.</w:t>
             </w:r>
           </w:p>
         </w:tc>
@@ -1199,23 +1183,7 @@
               <w:jc w:val="center"/>
             </w:pPr>
             <w:r>
-              <w:t xml:space="preserve">Muhammad Andy </w:t>
-            </w:r>
-            <w:proofErr w:type="spellStart"/>
-            <w:r>
-              <w:t>Alfariz</w:t>
-            </w:r>
-            <w:proofErr w:type="spellEnd"/>
-            <w:r>
-              <w:t xml:space="preserve">, </w:t>
-            </w:r>
-            <w:proofErr w:type="spellStart"/>
-            <w:r>
-              <w:t>A.Md.Ak</w:t>
-            </w:r>
-            <w:proofErr w:type="spellEnd"/>
-            <w:r>
-              <w:t>.</w:t>
+              <w:t>Muhammad Andy Alfariz, A.Md.Ak.</w:t>
             </w:r>
           </w:p>
         </w:tc>
@@ -1318,11 +1286,9 @@
             <w:r>
               <w:t>{</w:t>
             </w:r>
-            <w:proofErr w:type="spellStart"/>
             <w:r>
               <w:t>nama_pemohon</w:t>
             </w:r>
-            <w:proofErr w:type="spellEnd"/>
             <w:r>
               <w:t>}</w:t>
             </w:r>

</xml_diff>

<commit_message>
feat: restructure table and edit controller
</commit_message>
<xml_diff>
--- a/src/template/FORM.docx
+++ b/src/template/FORM.docx
@@ -322,7 +322,7 @@
               </wp:anchor>
             </w:drawing>
           </mc:Choice>
-          <mc:Fallback xmlns:w16sdtfl="http://schemas.microsoft.com/office/word/2024/wordml/sdtformatlock" xmlns:w16du="http://schemas.microsoft.com/office/word/2023/wordml/word16du">
+          <mc:Fallback xmlns:w16du="http://schemas.microsoft.com/office/word/2023/wordml/word16du" xmlns:w16sdtfl="http://schemas.microsoft.com/office/word/2024/wordml/sdtformatlock">
             <w:pict>
               <v:line w14:anchorId="0586ABD4" id="Straight Connector 4" o:spid="_x0000_s1026" style="position:absolute;z-index:251660288;visibility:visible;mso-wrap-style:square;mso-width-percent:0;mso-height-percent:0;mso-wrap-distance-left:9pt;mso-wrap-distance-top:0;mso-wrap-distance-right:9pt;mso-wrap-distance-bottom:0;mso-position-horizontal:absolute;mso-position-horizontal-relative:text;mso-position-vertical:absolute;mso-position-vertical-relative:text;mso-width-percent:0;mso-height-percent:0;mso-width-relative:margin;mso-height-relative:margin" from="-.55pt,4.4pt" to="499.25pt,4.4pt" o:gfxdata="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" strokecolor="black [3200]" strokeweight="1.5pt">
                 <v:stroke joinstyle="miter"/>
@@ -901,24 +901,38 @@
               </w:rPr>
               <w:t>}</w:t>
             </w:r>
-            <w:r>
-              <w:rPr>
-                <w:lang w:val="pt-BR"/>
-              </w:rPr>
-              <w:t>{/barang_list}</w:t>
-            </w:r>
           </w:p>
         </w:tc>
         <w:tc>
           <w:tcPr>
             <w:tcW w:w="1455" w:type="dxa"/>
+            <w:vAlign w:val="center"/>
           </w:tcPr>
           <w:p>
             <w:pPr>
-              <w:rPr>
-                <w:lang w:val="pt-BR"/>
-              </w:rPr>
-            </w:pPr>
+              <w:jc w:val="center"/>
+              <w:rPr>
+                <w:lang w:val="pt-BR"/>
+              </w:rPr>
+            </w:pPr>
+            <w:r>
+              <w:rPr>
+                <w:lang w:val="pt-BR"/>
+              </w:rPr>
+              <w:t>{</w:t>
+            </w:r>
+            <w:r>
+              <w:rPr>
+                <w:lang w:val="pt-BR"/>
+              </w:rPr>
+              <w:t>status_persetujuan</w:t>
+            </w:r>
+            <w:r>
+              <w:rPr>
+                <w:lang w:val="pt-BR"/>
+              </w:rPr>
+              <w:t>}{/barang_list}</w:t>
+            </w:r>
           </w:p>
         </w:tc>
       </w:tr>

</xml_diff>

<commit_message>
feat: add persetujuan sebagian and edit form template
</commit_message>
<xml_diff>
--- a/src/template/FORM.docx
+++ b/src/template/FORM.docx
@@ -322,7 +322,7 @@
               </wp:anchor>
             </w:drawing>
           </mc:Choice>
-          <mc:Fallback xmlns:w16du="http://schemas.microsoft.com/office/word/2023/wordml/word16du" xmlns:w16sdtfl="http://schemas.microsoft.com/office/word/2024/wordml/sdtformatlock">
+          <mc:Fallback xmlns:w16sdtfl="http://schemas.microsoft.com/office/word/2024/wordml/sdtformatlock" xmlns:w16du="http://schemas.microsoft.com/office/word/2023/wordml/word16du">
             <w:pict>
               <v:line w14:anchorId="0586ABD4" id="Straight Connector 4" o:spid="_x0000_s1026" style="position:absolute;z-index:251660288;visibility:visible;mso-wrap-style:square;mso-width-percent:0;mso-height-percent:0;mso-wrap-distance-left:9pt;mso-wrap-distance-top:0;mso-wrap-distance-right:9pt;mso-wrap-distance-bottom:0;mso-position-horizontal:absolute;mso-position-horizontal-relative:text;mso-position-vertical:absolute;mso-position-vertical-relative:text;mso-width-percent:0;mso-height-percent:0;mso-width-relative:margin;mso-height-relative:margin" from="-.55pt,4.4pt" to="499.25pt,4.4pt" o:gfxdata="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" strokecolor="black [3200]" strokeweight="1.5pt">
                 <v:stroke joinstyle="miter"/>
@@ -684,15 +684,16 @@
     <w:tbl>
       <w:tblPr>
         <w:tblStyle w:val="TableGrid"/>
-        <w:tblW w:w="9445" w:type="dxa"/>
+        <w:tblW w:w="10510" w:type="dxa"/>
         <w:jc w:val="center"/>
         <w:tblLayout w:type="fixed"/>
         <w:tblLook w:val="04A0" w:firstRow="1" w:lastRow="0" w:firstColumn="1" w:lastColumn="0" w:noHBand="0" w:noVBand="1"/>
       </w:tblPr>
       <w:tblGrid>
         <w:gridCol w:w="715"/>
-        <w:gridCol w:w="6210"/>
-        <w:gridCol w:w="1065"/>
+        <w:gridCol w:w="4590"/>
+        <w:gridCol w:w="1980"/>
+        <w:gridCol w:w="1770"/>
         <w:gridCol w:w="1455"/>
       </w:tblGrid>
       <w:tr>
@@ -723,7 +724,7 @@
         </w:tc>
         <w:tc>
           <w:tcPr>
-            <w:tcW w:w="6210" w:type="dxa"/>
+            <w:tcW w:w="4590" w:type="dxa"/>
             <w:shd w:val="clear" w:color="auto" w:fill="D9D9D9" w:themeFill="background1" w:themeFillShade="D9"/>
             <w:vAlign w:val="center"/>
           </w:tcPr>
@@ -744,7 +745,7 @@
         </w:tc>
         <w:tc>
           <w:tcPr>
-            <w:tcW w:w="1065" w:type="dxa"/>
+            <w:tcW w:w="1980" w:type="dxa"/>
             <w:shd w:val="clear" w:color="auto" w:fill="D9D9D9" w:themeFill="background1" w:themeFillShade="D9"/>
             <w:vAlign w:val="center"/>
           </w:tcPr>
@@ -759,7 +760,28 @@
               <w:rPr>
                 <w:lang w:val="pt-BR"/>
               </w:rPr>
-              <w:t>Jumlah</w:t>
+              <w:t>Jumlah Permintaan</w:t>
+            </w:r>
+          </w:p>
+        </w:tc>
+        <w:tc>
+          <w:tcPr>
+            <w:tcW w:w="1770" w:type="dxa"/>
+            <w:shd w:val="clear" w:color="auto" w:fill="D9D9D9" w:themeFill="background1" w:themeFillShade="D9"/>
+            <w:vAlign w:val="center"/>
+          </w:tcPr>
+          <w:p>
+            <w:pPr>
+              <w:jc w:val="center"/>
+              <w:rPr>
+                <w:lang w:val="pt-BR"/>
+              </w:rPr>
+            </w:pPr>
+            <w:r>
+              <w:rPr>
+                <w:lang w:val="pt-BR"/>
+              </w:rPr>
+              <w:t>Jumlah Disetujui</w:t>
             </w:r>
           </w:p>
         </w:tc>
@@ -806,43 +828,13 @@
               <w:rPr>
                 <w:lang w:val="pt-BR"/>
               </w:rPr>
-              <w:t>{#barang_list}</w:t>
-            </w:r>
-            <w:r>
-              <w:rPr>
-                <w:lang w:val="pt-BR"/>
-              </w:rPr>
-              <w:t>{i</w:t>
-            </w:r>
-            <w:r>
-              <w:rPr>
-                <w:lang w:val="pt-BR"/>
-              </w:rPr>
-              <w:t>n</w:t>
-            </w:r>
-            <w:r>
-              <w:rPr>
-                <w:lang w:val="pt-BR"/>
-              </w:rPr>
-              <w:t>d</w:t>
-            </w:r>
-            <w:r>
-              <w:rPr>
-                <w:lang w:val="pt-BR"/>
-              </w:rPr>
-              <w:t>ex</w:t>
-            </w:r>
-            <w:r>
-              <w:rPr>
-                <w:lang w:val="pt-BR"/>
-              </w:rPr>
-              <w:t>}</w:t>
+              <w:t>{#barang_list}{index}</w:t>
             </w:r>
           </w:p>
         </w:tc>
         <w:tc>
           <w:tcPr>
-            <w:tcW w:w="6210" w:type="dxa"/>
+            <w:tcW w:w="4590" w:type="dxa"/>
             <w:vAlign w:val="center"/>
           </w:tcPr>
           <w:p>
@@ -855,25 +847,13 @@
               <w:rPr>
                 <w:lang w:val="pt-BR"/>
               </w:rPr>
-              <w:t>{</w:t>
-            </w:r>
-            <w:r>
-              <w:rPr>
-                <w:lang w:val="pt-BR"/>
-              </w:rPr>
-              <w:t>nama_barang</w:t>
-            </w:r>
-            <w:r>
-              <w:rPr>
-                <w:lang w:val="pt-BR"/>
-              </w:rPr>
-              <w:t>}</w:t>
+              <w:t>{nama_barang}</w:t>
             </w:r>
           </w:p>
         </w:tc>
         <w:tc>
           <w:tcPr>
-            <w:tcW w:w="1065" w:type="dxa"/>
+            <w:tcW w:w="1980" w:type="dxa"/>
             <w:vAlign w:val="center"/>
           </w:tcPr>
           <w:p>
@@ -887,19 +867,27 @@
               <w:rPr>
                 <w:lang w:val="pt-BR"/>
               </w:rPr>
-              <w:t>{</w:t>
-            </w:r>
-            <w:r>
-              <w:rPr>
-                <w:lang w:val="pt-BR"/>
-              </w:rPr>
-              <w:t>jumlah</w:t>
-            </w:r>
-            <w:r>
-              <w:rPr>
-                <w:lang w:val="pt-BR"/>
-              </w:rPr>
-              <w:t>}</w:t>
+              <w:t>{jumlah}</w:t>
+            </w:r>
+          </w:p>
+        </w:tc>
+        <w:tc>
+          <w:tcPr>
+            <w:tcW w:w="1770" w:type="dxa"/>
+            <w:vAlign w:val="center"/>
+          </w:tcPr>
+          <w:p>
+            <w:pPr>
+              <w:jc w:val="center"/>
+              <w:rPr>
+                <w:lang w:val="pt-BR"/>
+              </w:rPr>
+            </w:pPr>
+            <w:r>
+              <w:rPr>
+                <w:lang w:val="pt-BR"/>
+              </w:rPr>
+              <w:t>{jumlah_disetujui}</w:t>
             </w:r>
           </w:p>
         </w:tc>
@@ -919,19 +907,7 @@
               <w:rPr>
                 <w:lang w:val="pt-BR"/>
               </w:rPr>
-              <w:t>{</w:t>
-            </w:r>
-            <w:r>
-              <w:rPr>
-                <w:lang w:val="pt-BR"/>
-              </w:rPr>
-              <w:t>status_persetujuan</w:t>
-            </w:r>
-            <w:r>
-              <w:rPr>
-                <w:lang w:val="pt-BR"/>
-              </w:rPr>
-              <w:t>}{/barang_list}</w:t>
+              <w:t>{status_persetujuan}{/barang_list}</w:t>
             </w:r>
           </w:p>
         </w:tc>

</xml_diff>